<commit_message>
That's it for today. Bye!
</commit_message>
<xml_diff>
--- a/documents/prototipus_koncepcio.docx
+++ b/documents/prototipus_koncepcio.docx
@@ -4,7 +4,7 @@
   <w:body>
     <w:tbl>
       <w:tblPr>
-        <w:tblStyle w:val="Rcsostblzat"/>
+        <w:tblStyle w:val="TableGrid"/>
         <w:tblW w:w="5000" w:type="pct"/>
         <w:tblBorders>
           <w:top w:val="none" w:sz="0" w:space="0" w:color="auto"/>
@@ -130,7 +130,7 @@
           </w:tcPr>
           <w:p>
             <w:pPr>
-              <w:pStyle w:val="Cmsor1"/>
+              <w:pStyle w:val="Heading1"/>
               <w:tabs>
                 <w:tab w:val="clear" w:pos="432"/>
               </w:tabs>
@@ -501,7 +501,7 @@
     </w:tbl>
     <w:p>
       <w:pPr>
-        <w:pStyle w:val="Cm"/>
+        <w:pStyle w:val="Title"/>
         <w:rPr>
           <w:rFonts w:cs="Times New Roman"/>
         </w:rPr>
@@ -509,7 +509,7 @@
     </w:p>
     <w:p>
       <w:pPr>
-        <w:pStyle w:val="Cmsor20"/>
+        <w:pStyle w:val="Heading2"/>
       </w:pPr>
       <w:r>
         <w:lastRenderedPageBreak/>
@@ -518,7 +518,7 @@
     </w:p>
     <w:p>
       <w:pPr>
-        <w:pStyle w:val="Cmsor3"/>
+        <w:pStyle w:val="Heading3"/>
         <w:tabs>
           <w:tab w:val="clear" w:pos="2988"/>
         </w:tabs>
@@ -834,7 +834,7 @@
     </w:p>
     <w:p>
       <w:pPr>
-        <w:pStyle w:val="Cmsor3"/>
+        <w:pStyle w:val="Heading3"/>
         <w:tabs>
           <w:tab w:val="clear" w:pos="2988"/>
         </w:tabs>
@@ -847,7 +847,7 @@
     </w:p>
     <w:p>
       <w:pPr>
-        <w:pStyle w:val="Cmsor3"/>
+        <w:pStyle w:val="Heading3"/>
         <w:tabs>
           <w:tab w:val="clear" w:pos="2988"/>
         </w:tabs>
@@ -877,7 +877,7 @@
     </w:p>
     <w:p>
       <w:pPr>
-        <w:pStyle w:val="Cmsor3"/>
+        <w:pStyle w:val="Heading3"/>
         <w:tabs>
           <w:tab w:val="clear" w:pos="2988"/>
         </w:tabs>
@@ -919,7 +919,7 @@
     </w:p>
     <w:p>
       <w:pPr>
-        <w:pStyle w:val="Cmsor3"/>
+        <w:pStyle w:val="Heading3"/>
         <w:tabs>
           <w:tab w:val="clear" w:pos="2988"/>
         </w:tabs>
@@ -961,7 +961,7 @@
     </w:p>
     <w:p>
       <w:pPr>
-        <w:pStyle w:val="Cmsor3"/>
+        <w:pStyle w:val="Heading3"/>
         <w:tabs>
           <w:tab w:val="clear" w:pos="2988"/>
         </w:tabs>
@@ -1003,7 +1003,7 @@
     </w:p>
     <w:p>
       <w:pPr>
-        <w:pStyle w:val="Cmsor3"/>
+        <w:pStyle w:val="Heading3"/>
         <w:tabs>
           <w:tab w:val="clear" w:pos="2988"/>
         </w:tabs>
@@ -1034,7 +1034,7 @@
     </w:p>
     <w:p>
       <w:pPr>
-        <w:pStyle w:val="Listaszerbekezds"/>
+        <w:pStyle w:val="ListParagraph"/>
         <w:numPr>
           <w:ilvl w:val="0"/>
           <w:numId w:val="43"/>
@@ -1047,7 +1047,7 @@
     </w:p>
     <w:p>
       <w:pPr>
-        <w:pStyle w:val="Listaszerbekezds"/>
+        <w:pStyle w:val="ListParagraph"/>
         <w:numPr>
           <w:ilvl w:val="0"/>
           <w:numId w:val="43"/>
@@ -1063,7 +1063,7 @@
     </w:p>
     <w:p>
       <w:pPr>
-        <w:pStyle w:val="Cmsor3"/>
+        <w:pStyle w:val="Heading3"/>
         <w:pageBreakBefore/>
         <w:tabs>
           <w:tab w:val="clear" w:pos="2988"/>
@@ -1329,7 +1329,7 @@
     <w:p/>
     <w:p>
       <w:pPr>
-        <w:pStyle w:val="Cmsor20"/>
+        <w:pStyle w:val="Heading2"/>
       </w:pPr>
       <w:r>
         <w:lastRenderedPageBreak/>
@@ -1338,7 +1338,7 @@
     </w:p>
     <w:p>
       <w:pPr>
-        <w:pStyle w:val="Cmsor3"/>
+        <w:pStyle w:val="Heading3"/>
         <w:tabs>
           <w:tab w:val="clear" w:pos="2988"/>
         </w:tabs>
@@ -1368,7 +1368,7 @@
     </w:p>
     <w:p>
       <w:pPr>
-        <w:pStyle w:val="Cmsor3"/>
+        <w:pStyle w:val="Heading3"/>
         <w:tabs>
           <w:tab w:val="clear" w:pos="2988"/>
         </w:tabs>
@@ -2348,7 +2348,7 @@
     </w:p>
     <w:p>
       <w:pPr>
-        <w:pStyle w:val="Cmsor3"/>
+        <w:pStyle w:val="Heading3"/>
         <w:tabs>
           <w:tab w:val="clear" w:pos="2988"/>
         </w:tabs>
@@ -2749,7 +2749,7 @@
     </w:p>
     <w:tbl>
       <w:tblPr>
-        <w:tblStyle w:val="Rcsostblzat"/>
+        <w:tblStyle w:val="TableGrid"/>
         <w:tblW w:w="0" w:type="auto"/>
         <w:tblBorders>
           <w:top w:val="none" w:sz="0" w:space="0" w:color="auto"/>
@@ -3169,7 +3169,7 @@
     <w:p/>
     <w:p>
       <w:pPr>
-        <w:pStyle w:val="Cmsor20"/>
+        <w:pStyle w:val="Heading2"/>
       </w:pPr>
       <w:r>
         <w:lastRenderedPageBreak/>
@@ -3830,7 +3830,7 @@
           </w:tcPr>
           <w:p>
             <w:pPr>
-              <w:pStyle w:val="Listaszerbekezds"/>
+              <w:pStyle w:val="ListParagraph"/>
               <w:numPr>
                 <w:ilvl w:val="0"/>
                 <w:numId w:val="32"/>
@@ -4010,7 +4010,7 @@
           </w:tcPr>
           <w:p>
             <w:pPr>
-              <w:pStyle w:val="Listaszerbekezds"/>
+              <w:pStyle w:val="ListParagraph"/>
               <w:numPr>
                 <w:ilvl w:val="0"/>
                 <w:numId w:val="32"/>
@@ -4193,7 +4193,7 @@
           </w:tcPr>
           <w:p>
             <w:pPr>
-              <w:pStyle w:val="Listaszerbekezds"/>
+              <w:pStyle w:val="ListParagraph"/>
               <w:numPr>
                 <w:ilvl w:val="0"/>
                 <w:numId w:val="32"/>
@@ -4373,7 +4373,7 @@
           </w:tcPr>
           <w:p>
             <w:pPr>
-              <w:pStyle w:val="Listaszerbekezds"/>
+              <w:pStyle w:val="ListParagraph"/>
               <w:numPr>
                 <w:ilvl w:val="0"/>
                 <w:numId w:val="32"/>
@@ -4554,7 +4554,7 @@
           </w:tcPr>
           <w:p>
             <w:pPr>
-              <w:pStyle w:val="Listaszerbekezds"/>
+              <w:pStyle w:val="ListParagraph"/>
               <w:numPr>
                 <w:ilvl w:val="0"/>
                 <w:numId w:val="32"/>
@@ -4744,7 +4744,7 @@
           </w:tcPr>
           <w:p>
             <w:pPr>
-              <w:pStyle w:val="Listaszerbekezds"/>
+              <w:pStyle w:val="ListParagraph"/>
               <w:numPr>
                 <w:ilvl w:val="0"/>
                 <w:numId w:val="32"/>
@@ -4919,7 +4919,7 @@
           </w:tcPr>
           <w:p>
             <w:pPr>
-              <w:pStyle w:val="Listaszerbekezds"/>
+              <w:pStyle w:val="ListParagraph"/>
               <w:numPr>
                 <w:ilvl w:val="0"/>
                 <w:numId w:val="32"/>
@@ -5094,7 +5094,7 @@
           </w:tcPr>
           <w:p>
             <w:pPr>
-              <w:pStyle w:val="Listaszerbekezds"/>
+              <w:pStyle w:val="ListParagraph"/>
               <w:numPr>
                 <w:ilvl w:val="0"/>
                 <w:numId w:val="32"/>
@@ -5276,7 +5276,7 @@
           </w:tcPr>
           <w:p>
             <w:pPr>
-              <w:pStyle w:val="Listaszerbekezds"/>
+              <w:pStyle w:val="ListParagraph"/>
               <w:numPr>
                 <w:ilvl w:val="0"/>
                 <w:numId w:val="32"/>
@@ -5466,7 +5466,7 @@
           </w:tcPr>
           <w:p>
             <w:pPr>
-              <w:pStyle w:val="Listaszerbekezds"/>
+              <w:pStyle w:val="ListParagraph"/>
               <w:numPr>
                 <w:ilvl w:val="0"/>
                 <w:numId w:val="32"/>
@@ -5646,7 +5646,7 @@
           </w:tcPr>
           <w:p>
             <w:pPr>
-              <w:pStyle w:val="Listaszerbekezds"/>
+              <w:pStyle w:val="ListParagraph"/>
               <w:numPr>
                 <w:ilvl w:val="0"/>
                 <w:numId w:val="32"/>
@@ -5826,7 +5826,7 @@
           </w:tcPr>
           <w:p>
             <w:pPr>
-              <w:pStyle w:val="Listaszerbekezds"/>
+              <w:pStyle w:val="ListParagraph"/>
               <w:numPr>
                 <w:ilvl w:val="0"/>
                 <w:numId w:val="32"/>
@@ -6011,7 +6011,7 @@
           </w:tcPr>
           <w:p>
             <w:pPr>
-              <w:pStyle w:val="Listaszerbekezds"/>
+              <w:pStyle w:val="ListParagraph"/>
               <w:numPr>
                 <w:ilvl w:val="0"/>
                 <w:numId w:val="32"/>
@@ -6202,7 +6202,7 @@
           </w:tcPr>
           <w:p>
             <w:pPr>
-              <w:pStyle w:val="Listaszerbekezds"/>
+              <w:pStyle w:val="ListParagraph"/>
               <w:numPr>
                 <w:ilvl w:val="0"/>
                 <w:numId w:val="32"/>
@@ -6382,7 +6382,7 @@
           </w:tcPr>
           <w:p>
             <w:pPr>
-              <w:pStyle w:val="Listaszerbekezds"/>
+              <w:pStyle w:val="ListParagraph"/>
               <w:numPr>
                 <w:ilvl w:val="0"/>
                 <w:numId w:val="32"/>
@@ -6562,7 +6562,7 @@
           </w:tcPr>
           <w:p>
             <w:pPr>
-              <w:pStyle w:val="Listaszerbekezds"/>
+              <w:pStyle w:val="ListParagraph"/>
               <w:numPr>
                 <w:ilvl w:val="0"/>
                 <w:numId w:val="32"/>
@@ -6742,7 +6742,7 @@
           </w:tcPr>
           <w:p>
             <w:pPr>
-              <w:pStyle w:val="Listaszerbekezds"/>
+              <w:pStyle w:val="ListParagraph"/>
               <w:numPr>
                 <w:ilvl w:val="0"/>
                 <w:numId w:val="32"/>
@@ -6917,7 +6917,7 @@
           </w:tcPr>
           <w:p>
             <w:pPr>
-              <w:pStyle w:val="Listaszerbekezds"/>
+              <w:pStyle w:val="ListParagraph"/>
               <w:numPr>
                 <w:ilvl w:val="0"/>
                 <w:numId w:val="32"/>
@@ -7093,7 +7093,7 @@
           </w:tcPr>
           <w:p>
             <w:pPr>
-              <w:pStyle w:val="Listaszerbekezds"/>
+              <w:pStyle w:val="ListParagraph"/>
               <w:numPr>
                 <w:ilvl w:val="0"/>
                 <w:numId w:val="32"/>
@@ -7214,7 +7214,7 @@
     <w:p/>
     <w:p>
       <w:pPr>
-        <w:pStyle w:val="Cmsor20"/>
+        <w:pStyle w:val="Heading2"/>
       </w:pPr>
       <w:r>
         <w:lastRenderedPageBreak/>
@@ -11735,7 +11735,7 @@
     <w:p/>
     <w:p>
       <w:pPr>
-        <w:pStyle w:val="Cmsor20"/>
+        <w:pStyle w:val="Heading2"/>
       </w:pPr>
       <w:r>
         <w:lastRenderedPageBreak/>
@@ -11770,7 +11770,7 @@
     </w:p>
     <w:p>
       <w:pPr>
-        <w:pStyle w:val="Cmsor20"/>
+        <w:pStyle w:val="Heading2"/>
         <w:pageBreakBefore w:val="0"/>
         <w:ind w:left="578" w:hanging="578"/>
         <w:rPr>
@@ -12995,6 +12995,137 @@
                 <w:kern w:val="32"/>
               </w:rPr>
               <w:t>Tevékenység: osztályok függvényeinek implementációjának megírása</w:t>
+            </w:r>
+          </w:p>
+        </w:tc>
+      </w:tr>
+      <w:tr>
+        <w:trPr>
+          <w:trHeight w:val="795"/>
+        </w:trPr>
+        <w:tc>
+          <w:tcPr>
+            <w:tcW w:w="0" w:type="auto"/>
+            <w:tcBorders>
+              <w:top w:val="single" w:sz="8" w:space="0" w:color="000000"/>
+              <w:left w:val="single" w:sz="8" w:space="0" w:color="000000"/>
+              <w:bottom w:val="single" w:sz="8" w:space="0" w:color="000000"/>
+              <w:right w:val="single" w:sz="8" w:space="0" w:color="000000"/>
+            </w:tcBorders>
+            <w:tcMar>
+              <w:top w:w="0" w:type="dxa"/>
+              <w:left w:w="100" w:type="dxa"/>
+              <w:bottom w:w="0" w:type="dxa"/>
+              <w:right w:w="100" w:type="dxa"/>
+            </w:tcMar>
+          </w:tcPr>
+          <w:p>
+            <w:pPr>
+              <w:rPr>
+                <w:kern w:val="32"/>
+              </w:rPr>
+            </w:pPr>
+            <w:r>
+              <w:rPr>
+                <w:kern w:val="32"/>
+              </w:rPr>
+              <w:t>2025.03.30. 22:30</w:t>
+            </w:r>
+          </w:p>
+        </w:tc>
+        <w:tc>
+          <w:tcPr>
+            <w:tcW w:w="0" w:type="auto"/>
+            <w:tcBorders>
+              <w:top w:val="single" w:sz="8" w:space="0" w:color="000000"/>
+              <w:left w:val="single" w:sz="8" w:space="0" w:color="000000"/>
+              <w:bottom w:val="single" w:sz="8" w:space="0" w:color="000000"/>
+              <w:right w:val="single" w:sz="8" w:space="0" w:color="000000"/>
+            </w:tcBorders>
+            <w:tcMar>
+              <w:top w:w="0" w:type="dxa"/>
+              <w:left w:w="100" w:type="dxa"/>
+              <w:bottom w:w="0" w:type="dxa"/>
+              <w:right w:w="100" w:type="dxa"/>
+            </w:tcMar>
+          </w:tcPr>
+          <w:p>
+            <w:pPr>
+              <w:rPr>
+                <w:kern w:val="32"/>
+              </w:rPr>
+            </w:pPr>
+            <w:r>
+              <w:rPr>
+                <w:kern w:val="32"/>
+              </w:rPr>
+              <w:t>5 óra</w:t>
+            </w:r>
+          </w:p>
+        </w:tc>
+        <w:tc>
+          <w:tcPr>
+            <w:tcW w:w="0" w:type="auto"/>
+            <w:tcBorders>
+              <w:top w:val="single" w:sz="8" w:space="0" w:color="000000"/>
+              <w:left w:val="single" w:sz="8" w:space="0" w:color="000000"/>
+              <w:bottom w:val="single" w:sz="8" w:space="0" w:color="000000"/>
+              <w:right w:val="single" w:sz="8" w:space="0" w:color="000000"/>
+            </w:tcBorders>
+            <w:tcMar>
+              <w:top w:w="0" w:type="dxa"/>
+              <w:left w:w="100" w:type="dxa"/>
+              <w:bottom w:w="0" w:type="dxa"/>
+              <w:right w:w="100" w:type="dxa"/>
+            </w:tcMar>
+          </w:tcPr>
+          <w:p>
+            <w:pPr>
+              <w:rPr>
+                <w:kern w:val="32"/>
+              </w:rPr>
+            </w:pPr>
+            <w:r>
+              <w:rPr>
+                <w:kern w:val="32"/>
+              </w:rPr>
+              <w:t>Kuzmin</w:t>
+            </w:r>
+          </w:p>
+        </w:tc>
+        <w:tc>
+          <w:tcPr>
+            <w:tcW w:w="0" w:type="auto"/>
+            <w:tcBorders>
+              <w:top w:val="single" w:sz="8" w:space="0" w:color="000000"/>
+              <w:left w:val="single" w:sz="8" w:space="0" w:color="000000"/>
+              <w:bottom w:val="single" w:sz="8" w:space="0" w:color="000000"/>
+              <w:right w:val="single" w:sz="8" w:space="0" w:color="000000"/>
+            </w:tcBorders>
+            <w:tcMar>
+              <w:top w:w="0" w:type="dxa"/>
+              <w:left w:w="100" w:type="dxa"/>
+              <w:bottom w:w="0" w:type="dxa"/>
+              <w:right w:w="100" w:type="dxa"/>
+            </w:tcMar>
+          </w:tcPr>
+          <w:p>
+            <w:pPr>
+              <w:rPr>
+                <w:kern w:val="32"/>
+              </w:rPr>
+            </w:pPr>
+            <w:r>
+              <w:rPr>
+                <w:kern w:val="32"/>
+              </w:rPr>
+              <w:t xml:space="preserve">Tevékenység: </w:t>
+            </w:r>
+            <w:r>
+              <w:rPr>
+                <w:kern w:val="32"/>
+              </w:rPr>
+              <w:t>teszt parancsértelmező megírása</w:t>
             </w:r>
           </w:p>
         </w:tc>
@@ -13043,34 +13174,34 @@
 <w:ftr xmlns:wpc="http://schemas.microsoft.com/office/word/2010/wordprocessingCanvas" xmlns:cx="http://schemas.microsoft.com/office/drawing/2014/chartex" xmlns:cx1="http://schemas.microsoft.com/office/drawing/2015/9/8/chartex" xmlns:cx2="http://schemas.microsoft.com/office/drawing/2015/10/21/chartex" xmlns:cx3="http://schemas.microsoft.com/office/drawing/2016/5/9/chartex" xmlns:cx4="http://schemas.microsoft.com/office/drawing/2016/5/10/chartex" xmlns:cx5="http://schemas.microsoft.com/office/drawing/2016/5/11/chartex" xmlns:cx6="http://schemas.microsoft.com/office/drawing/2016/5/12/chartex" xmlns:cx7="http://schemas.microsoft.com/office/drawing/2016/5/13/chartex" xmlns:cx8="http://schemas.microsoft.com/office/drawing/2016/5/14/chartex" xmlns:mc="http://schemas.openxmlformats.org/markup-compatibility/2006" xmlns:aink="http://schemas.microsoft.com/office/drawing/2016/ink" xmlns:am3d="http://schemas.microsoft.com/office/drawing/2017/model3d" xmlns:o="urn:schemas-microsoft-com:office:office" xmlns:oel="http://schemas.microsoft.com/office/2019/extlst" xmlns:r="http://schemas.openxmlformats.org/officeDocument/2006/relationships" xmlns:m="http://schemas.openxmlformats.org/officeDocument/2006/math" xmlns:v="urn:schemas-microsoft-com:vml" xmlns:wp14="http://schemas.microsoft.com/office/word/2010/wordprocessingDrawing" xmlns:wp="http://schemas.openxmlformats.org/drawingml/2006/wordprocessingDrawing" xmlns:w10="urn:schemas-microsoft-com:office:word" xmlns:w="http://schemas.openxmlformats.org/wordprocessingml/2006/main" xmlns:w14="http://schemas.microsoft.com/office/word/2010/wordml" xmlns:w15="http://schemas.microsoft.com/office/word/2012/wordml" xmlns:w16cex="http://schemas.microsoft.com/office/word/2018/wordml/cex" xmlns:w16cid="http://schemas.microsoft.com/office/word/2016/wordml/cid" xmlns:w16="http://schemas.microsoft.com/office/word/2018/wordml" xmlns:w16du="http://schemas.microsoft.com/office/word/2023/wordml/word16du" xmlns:w16sdtdh="http://schemas.microsoft.com/office/word/2020/wordml/sdtdatahash" xmlns:w16sdtfl="http://schemas.microsoft.com/office/word/2024/wordml/sdtformatlock" xmlns:w16se="http://schemas.microsoft.com/office/word/2015/wordml/symex" xmlns:wpg="http://schemas.microsoft.com/office/word/2010/wordprocessingGroup" xmlns:wpi="http://schemas.microsoft.com/office/word/2010/wordprocessingInk" xmlns:wne="http://schemas.microsoft.com/office/word/2006/wordml" xmlns:wps="http://schemas.microsoft.com/office/word/2010/wordprocessingShape" mc:Ignorable="w14 w15 w16se w16cid w16 w16cex w16sdtdh w16sdtfl w16du wp14">
   <w:p>
     <w:pPr>
-      <w:pStyle w:val="llb"/>
+      <w:pStyle w:val="Footer"/>
       <w:framePr w:wrap="around" w:vAnchor="text" w:hAnchor="margin" w:xAlign="right" w:y="1"/>
       <w:rPr>
-        <w:rStyle w:val="Oldalszm"/>
+        <w:rStyle w:val="PageNumber"/>
       </w:rPr>
     </w:pPr>
     <w:r>
       <w:rPr>
-        <w:rStyle w:val="Oldalszm"/>
+        <w:rStyle w:val="PageNumber"/>
       </w:rPr>
       <w:fldChar w:fldCharType="begin"/>
     </w:r>
     <w:r>
       <w:rPr>
-        <w:rStyle w:val="Oldalszm"/>
+        <w:rStyle w:val="PageNumber"/>
       </w:rPr>
       <w:instrText xml:space="preserve">PAGE  </w:instrText>
     </w:r>
     <w:r>
       <w:rPr>
-        <w:rStyle w:val="Oldalszm"/>
+        <w:rStyle w:val="PageNumber"/>
       </w:rPr>
       <w:fldChar w:fldCharType="end"/>
     </w:r>
   </w:p>
   <w:p>
     <w:pPr>
-      <w:pStyle w:val="llb"/>
+      <w:pStyle w:val="Footer"/>
       <w:ind w:right="360"/>
     </w:pPr>
   </w:p>
@@ -13090,7 +13221,7 @@
     <w:sdtContent>
       <w:p>
         <w:pPr>
-          <w:pStyle w:val="llb"/>
+          <w:pStyle w:val="Footer"/>
           <w:jc w:val="center"/>
         </w:pPr>
         <w:r>
@@ -13113,7 +13244,7 @@
   </w:sdt>
   <w:p>
     <w:pPr>
-      <w:pStyle w:val="llb"/>
+      <w:pStyle w:val="Footer"/>
       <w:ind w:right="360"/>
       <w:rPr>
         <w:lang w:val="en-US"/>
@@ -13146,7 +13277,7 @@
 <w:hdr xmlns:wpc="http://schemas.microsoft.com/office/word/2010/wordprocessingCanvas" xmlns:cx="http://schemas.microsoft.com/office/drawing/2014/chartex" xmlns:cx1="http://schemas.microsoft.com/office/drawing/2015/9/8/chartex" xmlns:cx2="http://schemas.microsoft.com/office/drawing/2015/10/21/chartex" xmlns:cx3="http://schemas.microsoft.com/office/drawing/2016/5/9/chartex" xmlns:cx4="http://schemas.microsoft.com/office/drawing/2016/5/10/chartex" xmlns:cx5="http://schemas.microsoft.com/office/drawing/2016/5/11/chartex" xmlns:cx6="http://schemas.microsoft.com/office/drawing/2016/5/12/chartex" xmlns:cx7="http://schemas.microsoft.com/office/drawing/2016/5/13/chartex" xmlns:cx8="http://schemas.microsoft.com/office/drawing/2016/5/14/chartex" xmlns:mc="http://schemas.openxmlformats.org/markup-compatibility/2006" xmlns:aink="http://schemas.microsoft.com/office/drawing/2016/ink" xmlns:am3d="http://schemas.microsoft.com/office/drawing/2017/model3d" xmlns:o="urn:schemas-microsoft-com:office:office" xmlns:oel="http://schemas.microsoft.com/office/2019/extlst" xmlns:r="http://schemas.openxmlformats.org/officeDocument/2006/relationships" xmlns:m="http://schemas.openxmlformats.org/officeDocument/2006/math" xmlns:v="urn:schemas-microsoft-com:vml" xmlns:wp14="http://schemas.microsoft.com/office/word/2010/wordprocessingDrawing" xmlns:wp="http://schemas.openxmlformats.org/drawingml/2006/wordprocessingDrawing" xmlns:w10="urn:schemas-microsoft-com:office:word" xmlns:w="http://schemas.openxmlformats.org/wordprocessingml/2006/main" xmlns:w14="http://schemas.microsoft.com/office/word/2010/wordml" xmlns:w15="http://schemas.microsoft.com/office/word/2012/wordml" xmlns:w16cex="http://schemas.microsoft.com/office/word/2018/wordml/cex" xmlns:w16cid="http://schemas.microsoft.com/office/word/2016/wordml/cid" xmlns:w16="http://schemas.microsoft.com/office/word/2018/wordml" xmlns:w16du="http://schemas.microsoft.com/office/word/2023/wordml/word16du" xmlns:w16sdtdh="http://schemas.microsoft.com/office/word/2020/wordml/sdtdatahash" xmlns:w16sdtfl="http://schemas.microsoft.com/office/word/2024/wordml/sdtformatlock" xmlns:w16se="http://schemas.microsoft.com/office/word/2015/wordml/symex" xmlns:wpg="http://schemas.microsoft.com/office/word/2010/wordprocessingGroup" xmlns:wpi="http://schemas.microsoft.com/office/word/2010/wordprocessingInk" xmlns:wne="http://schemas.microsoft.com/office/word/2006/wordml" xmlns:wps="http://schemas.microsoft.com/office/word/2010/wordprocessingShape" mc:Ignorable="w14 w15 w16se w16cid w16 w16cex w16sdtdh w16sdtfl w16du wp14">
   <w:p>
     <w:pPr>
-      <w:pStyle w:val="lfej"/>
+      <w:pStyle w:val="Header"/>
     </w:pPr>
     <w:r>
       <w:t>7. Prototípus koncepció</w:t>
@@ -13172,7 +13303,7 @@
   </w:p>
   <w:p>
     <w:pPr>
-      <w:pStyle w:val="llb"/>
+      <w:pStyle w:val="Footer"/>
       <w:ind w:right="360"/>
       <w:rPr>
         <w:i/>
@@ -17560,7 +17691,7 @@
     <w:lvl w:ilvl="0">
       <w:start w:val="7"/>
       <w:numFmt w:val="decimal"/>
-      <w:pStyle w:val="Cmsor1"/>
+      <w:pStyle w:val="Heading1"/>
       <w:lvlText w:val="%1."/>
       <w:lvlJc w:val="left"/>
       <w:pPr>
@@ -17576,7 +17707,7 @@
     <w:lvl w:ilvl="1">
       <w:start w:val="1"/>
       <w:numFmt w:val="decimal"/>
-      <w:pStyle w:val="Cmsor20"/>
+      <w:pStyle w:val="Heading2"/>
       <w:lvlText w:val="%1.%2"/>
       <w:lvlJc w:val="left"/>
       <w:pPr>
@@ -17592,7 +17723,7 @@
     <w:lvl w:ilvl="2">
       <w:start w:val="1"/>
       <w:numFmt w:val="decimal"/>
-      <w:pStyle w:val="Cmsor3"/>
+      <w:pStyle w:val="Heading3"/>
       <w:lvlText w:val="%1.%2.%3"/>
       <w:lvlJc w:val="left"/>
       <w:pPr>
@@ -17608,7 +17739,7 @@
     <w:lvl w:ilvl="3">
       <w:start w:val="1"/>
       <w:numFmt w:val="decimal"/>
-      <w:pStyle w:val="Cmsor4"/>
+      <w:pStyle w:val="Heading4"/>
       <w:lvlText w:val="%1.%2.%3.%4"/>
       <w:lvlJc w:val="left"/>
       <w:pPr>
@@ -17624,7 +17755,7 @@
     <w:lvl w:ilvl="4">
       <w:start w:val="1"/>
       <w:numFmt w:val="decimal"/>
-      <w:pStyle w:val="Cmsor5"/>
+      <w:pStyle w:val="Heading5"/>
       <w:lvlText w:val="%1.%2.%3.%4.%5"/>
       <w:lvlJc w:val="left"/>
       <w:pPr>
@@ -17640,7 +17771,7 @@
     <w:lvl w:ilvl="5">
       <w:start w:val="1"/>
       <w:numFmt w:val="decimal"/>
-      <w:pStyle w:val="Cmsor6"/>
+      <w:pStyle w:val="Heading6"/>
       <w:lvlText w:val="%1.%2.%3.%4.%5.%6"/>
       <w:lvlJc w:val="left"/>
       <w:pPr>
@@ -17656,7 +17787,7 @@
     <w:lvl w:ilvl="6">
       <w:start w:val="1"/>
       <w:numFmt w:val="decimal"/>
-      <w:pStyle w:val="Cmsor7"/>
+      <w:pStyle w:val="Heading7"/>
       <w:lvlText w:val="%1.%2.%3.%4.%5.%6.%7"/>
       <w:lvlJc w:val="left"/>
       <w:pPr>
@@ -17672,7 +17803,7 @@
     <w:lvl w:ilvl="7">
       <w:start w:val="1"/>
       <w:numFmt w:val="decimal"/>
-      <w:pStyle w:val="Cmsor8"/>
+      <w:pStyle w:val="Heading8"/>
       <w:lvlText w:val="%1.%2.%3.%4.%5.%6.%7.%8"/>
       <w:lvlJc w:val="left"/>
       <w:pPr>
@@ -17688,7 +17819,7 @@
     <w:lvl w:ilvl="8">
       <w:start w:val="1"/>
       <w:numFmt w:val="decimal"/>
-      <w:pStyle w:val="Cmsor9"/>
+      <w:pStyle w:val="Heading9"/>
       <w:lvlText w:val="%1.%2.%3.%4.%5.%6.%7.%8.%9"/>
       <w:lvlJc w:val="left"/>
       <w:pPr>
@@ -18417,7 +18548,7 @@
     <w:lsdException w:name="Unresolved Mention" w:semiHidden="1" w:uiPriority="99" w:unhideWhenUsed="1"/>
     <w:lsdException w:name="Smart Link" w:semiHidden="1" w:uiPriority="99" w:unhideWhenUsed="1"/>
   </w:latentStyles>
-  <w:style w:type="paragraph" w:default="1" w:styleId="Norml">
+  <w:style w:type="paragraph" w:default="1" w:styleId="Normal">
     <w:name w:val="Normal"/>
     <w:qFormat/>
     <w:rsid w:val="00254EA4"/>
@@ -18426,10 +18557,10 @@
       <w:szCs w:val="24"/>
     </w:rPr>
   </w:style>
-  <w:style w:type="paragraph" w:styleId="Cmsor1">
+  <w:style w:type="paragraph" w:styleId="Heading1">
     <w:name w:val="heading 1"/>
-    <w:basedOn w:val="Norml"/>
-    <w:next w:val="Norml"/>
+    <w:basedOn w:val="Normal"/>
+    <w:next w:val="Normal"/>
     <w:qFormat/>
     <w:rsid w:val="00B735A4"/>
     <w:pPr>
@@ -18449,11 +18580,11 @@
       <w:szCs w:val="32"/>
     </w:rPr>
   </w:style>
-  <w:style w:type="paragraph" w:styleId="Cmsor20">
+  <w:style w:type="paragraph" w:styleId="Heading2">
     <w:name w:val="heading 2"/>
-    <w:basedOn w:val="Norml"/>
-    <w:next w:val="Norml"/>
-    <w:link w:val="Cmsor2Char"/>
+    <w:basedOn w:val="Normal"/>
+    <w:next w:val="Normal"/>
+    <w:link w:val="Heading2Char"/>
     <w:qFormat/>
     <w:rsid w:val="00FD0973"/>
     <w:pPr>
@@ -18475,10 +18606,10 @@
       <w:szCs w:val="28"/>
     </w:rPr>
   </w:style>
-  <w:style w:type="paragraph" w:styleId="Cmsor3">
+  <w:style w:type="paragraph" w:styleId="Heading3">
     <w:name w:val="heading 3"/>
-    <w:basedOn w:val="Norml"/>
-    <w:next w:val="Norml"/>
+    <w:basedOn w:val="Normal"/>
+    <w:next w:val="Normal"/>
     <w:qFormat/>
     <w:rsid w:val="002D7D86"/>
     <w:pPr>
@@ -18499,10 +18630,10 @@
       <w:szCs w:val="26"/>
     </w:rPr>
   </w:style>
-  <w:style w:type="paragraph" w:styleId="Cmsor4">
+  <w:style w:type="paragraph" w:styleId="Heading4">
     <w:name w:val="heading 4"/>
-    <w:basedOn w:val="Norml"/>
-    <w:next w:val="Norml"/>
+    <w:basedOn w:val="Normal"/>
+    <w:next w:val="Normal"/>
     <w:qFormat/>
     <w:rsid w:val="00BD71B5"/>
     <w:pPr>
@@ -18521,10 +18652,10 @@
       <w:szCs w:val="28"/>
     </w:rPr>
   </w:style>
-  <w:style w:type="paragraph" w:styleId="Cmsor5">
+  <w:style w:type="paragraph" w:styleId="Heading5">
     <w:name w:val="heading 5"/>
-    <w:basedOn w:val="Norml"/>
-    <w:next w:val="Norml"/>
+    <w:basedOn w:val="Normal"/>
+    <w:next w:val="Normal"/>
     <w:qFormat/>
     <w:rsid w:val="00BD71B5"/>
     <w:pPr>
@@ -18544,10 +18675,10 @@
       <w:szCs w:val="26"/>
     </w:rPr>
   </w:style>
-  <w:style w:type="paragraph" w:styleId="Cmsor6">
+  <w:style w:type="paragraph" w:styleId="Heading6">
     <w:name w:val="heading 6"/>
-    <w:basedOn w:val="Norml"/>
-    <w:next w:val="Norml"/>
+    <w:basedOn w:val="Normal"/>
+    <w:next w:val="Normal"/>
     <w:qFormat/>
     <w:rsid w:val="00BD71B5"/>
     <w:pPr>
@@ -18565,10 +18696,10 @@
       <w:szCs w:val="22"/>
     </w:rPr>
   </w:style>
-  <w:style w:type="paragraph" w:styleId="Cmsor7">
+  <w:style w:type="paragraph" w:styleId="Heading7">
     <w:name w:val="heading 7"/>
-    <w:basedOn w:val="Norml"/>
-    <w:next w:val="Norml"/>
+    <w:basedOn w:val="Normal"/>
+    <w:next w:val="Normal"/>
     <w:qFormat/>
     <w:rsid w:val="00BD71B5"/>
     <w:pPr>
@@ -18580,10 +18711,10 @@
       <w:outlineLvl w:val="6"/>
     </w:pPr>
   </w:style>
-  <w:style w:type="paragraph" w:styleId="Cmsor8">
+  <w:style w:type="paragraph" w:styleId="Heading8">
     <w:name w:val="heading 8"/>
-    <w:basedOn w:val="Norml"/>
-    <w:next w:val="Norml"/>
+    <w:basedOn w:val="Normal"/>
+    <w:next w:val="Normal"/>
     <w:qFormat/>
     <w:rsid w:val="00BD71B5"/>
     <w:pPr>
@@ -18599,10 +18730,10 @@
       <w:iCs/>
     </w:rPr>
   </w:style>
-  <w:style w:type="paragraph" w:styleId="Cmsor9">
+  <w:style w:type="paragraph" w:styleId="Heading9">
     <w:name w:val="heading 9"/>
-    <w:basedOn w:val="Norml"/>
-    <w:next w:val="Norml"/>
+    <w:basedOn w:val="Normal"/>
+    <w:next w:val="Normal"/>
     <w:qFormat/>
     <w:rsid w:val="00BD71B5"/>
     <w:pPr>
@@ -18619,13 +18750,13 @@
       <w:szCs w:val="22"/>
     </w:rPr>
   </w:style>
-  <w:style w:type="character" w:default="1" w:styleId="Bekezdsalapbettpusa">
+  <w:style w:type="character" w:default="1" w:styleId="DefaultParagraphFont">
     <w:name w:val="Default Paragraph Font"/>
     <w:uiPriority w:val="1"/>
     <w:semiHidden/>
     <w:unhideWhenUsed/>
   </w:style>
-  <w:style w:type="table" w:default="1" w:styleId="Normltblzat">
+  <w:style w:type="table" w:default="1" w:styleId="TableNormal">
     <w:name w:val="Normal Table"/>
     <w:uiPriority w:val="99"/>
     <w:semiHidden/>
@@ -18640,7 +18771,7 @@
       </w:tblCellMar>
     </w:tblPr>
   </w:style>
-  <w:style w:type="numbering" w:default="1" w:styleId="Nemlista">
+  <w:style w:type="numbering" w:default="1" w:styleId="NoList">
     <w:name w:val="No List"/>
     <w:uiPriority w:val="99"/>
     <w:semiHidden/>
@@ -18648,7 +18779,7 @@
   </w:style>
   <w:style w:type="paragraph" w:customStyle="1" w:styleId="magyarazat">
     <w:name w:val="magyarazat"/>
-    <w:basedOn w:val="Norml"/>
+    <w:basedOn w:val="Normal"/>
     <w:link w:val="magyarazatChar"/>
     <w:rsid w:val="002A48FD"/>
     <w:rPr>
@@ -18658,7 +18789,7 @@
   </w:style>
   <w:style w:type="paragraph" w:customStyle="1" w:styleId="Cmsor2">
     <w:name w:val="Címsor2"/>
-    <w:basedOn w:val="Norml"/>
+    <w:basedOn w:val="Normal"/>
     <w:rsid w:val="00BD71B5"/>
     <w:pPr>
       <w:numPr>
@@ -18667,9 +18798,9 @@
       </w:numPr>
     </w:pPr>
   </w:style>
-  <w:style w:type="paragraph" w:styleId="Lbjegyzetszveg">
+  <w:style w:type="paragraph" w:styleId="FootnoteText">
     <w:name w:val="footnote text"/>
-    <w:basedOn w:val="Norml"/>
+    <w:basedOn w:val="Normal"/>
     <w:semiHidden/>
     <w:rsid w:val="002A48FD"/>
     <w:rPr>
@@ -18677,7 +18808,7 @@
       <w:szCs w:val="20"/>
     </w:rPr>
   </w:style>
-  <w:style w:type="character" w:styleId="Lbjegyzet-hivatkozs">
+  <w:style w:type="character" w:styleId="FootnoteReference">
     <w:name w:val="footnote reference"/>
     <w:semiHidden/>
     <w:rsid w:val="002A48FD"/>
@@ -18685,10 +18816,10 @@
       <w:vertAlign w:val="superscript"/>
     </w:rPr>
   </w:style>
-  <w:style w:type="paragraph" w:styleId="llb">
+  <w:style w:type="paragraph" w:styleId="Footer">
     <w:name w:val="footer"/>
-    <w:basedOn w:val="Norml"/>
-    <w:link w:val="llbChar"/>
+    <w:basedOn w:val="Normal"/>
+    <w:link w:val="FooterChar"/>
     <w:uiPriority w:val="99"/>
     <w:rsid w:val="00E95F45"/>
     <w:pPr>
@@ -18698,15 +18829,15 @@
       </w:tabs>
     </w:pPr>
   </w:style>
-  <w:style w:type="character" w:styleId="Oldalszm">
+  <w:style w:type="character" w:styleId="PageNumber">
     <w:name w:val="page number"/>
-    <w:basedOn w:val="Bekezdsalapbettpusa"/>
+    <w:basedOn w:val="DefaultParagraphFont"/>
     <w:rsid w:val="00E95F45"/>
   </w:style>
-  <w:style w:type="paragraph" w:styleId="lfej">
+  <w:style w:type="paragraph" w:styleId="Header">
     <w:name w:val="header"/>
-    <w:basedOn w:val="Norml"/>
-    <w:link w:val="lfejChar"/>
+    <w:basedOn w:val="Normal"/>
+    <w:link w:val="HeaderChar"/>
     <w:rsid w:val="002E009B"/>
     <w:pPr>
       <w:tabs>
@@ -18715,9 +18846,9 @@
       </w:tabs>
     </w:pPr>
   </w:style>
-  <w:style w:type="table" w:styleId="Rcsostblzat">
+  <w:style w:type="table" w:styleId="TableGrid">
     <w:name w:val="Table Grid"/>
-    <w:basedOn w:val="Normltblzat"/>
+    <w:basedOn w:val="TableNormal"/>
     <w:rsid w:val="008055DF"/>
     <w:tblPr>
       <w:tblBorders>
@@ -18730,9 +18861,9 @@
       </w:tblBorders>
     </w:tblPr>
   </w:style>
-  <w:style w:type="character" w:customStyle="1" w:styleId="Cmsor2Char">
-    <w:name w:val="Címsor 2 Char"/>
-    <w:link w:val="Cmsor20"/>
+  <w:style w:type="character" w:customStyle="1" w:styleId="Heading2Char">
+    <w:name w:val="Heading 2 Char"/>
+    <w:link w:val="Heading2"/>
     <w:rsid w:val="00FD0973"/>
     <w:rPr>
       <w:rFonts w:cs="Arial"/>
@@ -18743,10 +18874,10 @@
       <w:szCs w:val="28"/>
     </w:rPr>
   </w:style>
-  <w:style w:type="paragraph" w:styleId="Buborkszveg">
+  <w:style w:type="paragraph" w:styleId="BalloonText">
     <w:name w:val="Balloon Text"/>
-    <w:basedOn w:val="Norml"/>
-    <w:link w:val="BuborkszvegChar"/>
+    <w:basedOn w:val="Normal"/>
+    <w:link w:val="BalloonTextChar"/>
     <w:rsid w:val="00817D8E"/>
     <w:rPr>
       <w:rFonts w:ascii="Tahoma" w:hAnsi="Tahoma" w:cs="Tahoma"/>
@@ -18754,9 +18885,9 @@
       <w:szCs w:val="16"/>
     </w:rPr>
   </w:style>
-  <w:style w:type="character" w:customStyle="1" w:styleId="BuborkszvegChar">
-    <w:name w:val="Buborékszöveg Char"/>
-    <w:link w:val="Buborkszveg"/>
+  <w:style w:type="character" w:customStyle="1" w:styleId="BalloonTextChar">
+    <w:name w:val="Balloon Text Char"/>
+    <w:link w:val="BalloonText"/>
     <w:rsid w:val="00817D8E"/>
     <w:rPr>
       <w:rFonts w:ascii="Tahoma" w:hAnsi="Tahoma" w:cs="Tahoma"/>
@@ -18764,10 +18895,10 @@
       <w:szCs w:val="16"/>
     </w:rPr>
   </w:style>
-  <w:style w:type="character" w:customStyle="1" w:styleId="llbChar">
-    <w:name w:val="Élőláb Char"/>
-    <w:basedOn w:val="Bekezdsalapbettpusa"/>
-    <w:link w:val="llb"/>
+  <w:style w:type="character" w:customStyle="1" w:styleId="FooterChar">
+    <w:name w:val="Footer Char"/>
+    <w:basedOn w:val="DefaultParagraphFont"/>
+    <w:link w:val="Footer"/>
     <w:uiPriority w:val="99"/>
     <w:rsid w:val="00FA478B"/>
     <w:rPr>
@@ -18775,21 +18906,21 @@
       <w:szCs w:val="24"/>
     </w:rPr>
   </w:style>
-  <w:style w:type="character" w:customStyle="1" w:styleId="lfejChar">
-    <w:name w:val="Élőfej Char"/>
-    <w:basedOn w:val="Bekezdsalapbettpusa"/>
-    <w:link w:val="lfej"/>
+  <w:style w:type="character" w:customStyle="1" w:styleId="HeaderChar">
+    <w:name w:val="Header Char"/>
+    <w:basedOn w:val="DefaultParagraphFont"/>
+    <w:link w:val="Header"/>
     <w:rsid w:val="00FA478B"/>
     <w:rPr>
       <w:sz w:val="24"/>
       <w:szCs w:val="24"/>
     </w:rPr>
   </w:style>
-  <w:style w:type="paragraph" w:styleId="Cm">
+  <w:style w:type="paragraph" w:styleId="Title">
     <w:name w:val="Title"/>
-    <w:basedOn w:val="Norml"/>
-    <w:next w:val="Norml"/>
-    <w:link w:val="CmChar"/>
+    <w:basedOn w:val="Normal"/>
+    <w:next w:val="Normal"/>
+    <w:link w:val="TitleChar"/>
     <w:qFormat/>
     <w:rsid w:val="00FA478B"/>
     <w:pPr>
@@ -18804,10 +18935,10 @@
       <w:szCs w:val="56"/>
     </w:rPr>
   </w:style>
-  <w:style w:type="character" w:customStyle="1" w:styleId="CmChar">
-    <w:name w:val="Cím Char"/>
-    <w:basedOn w:val="Bekezdsalapbettpusa"/>
-    <w:link w:val="Cm"/>
+  <w:style w:type="character" w:customStyle="1" w:styleId="TitleChar">
+    <w:name w:val="Title Char"/>
+    <w:basedOn w:val="DefaultParagraphFont"/>
+    <w:link w:val="Title"/>
     <w:rsid w:val="00FA478B"/>
     <w:rPr>
       <w:rFonts w:eastAsiaTheme="majorEastAsia" w:cstheme="majorBidi"/>
@@ -18818,9 +18949,9 @@
       <w:szCs w:val="56"/>
     </w:rPr>
   </w:style>
-  <w:style w:type="paragraph" w:styleId="NormlWeb">
+  <w:style w:type="paragraph" w:styleId="NormalWeb">
     <w:name w:val="Normal (Web)"/>
-    <w:basedOn w:val="Norml"/>
+    <w:basedOn w:val="Normal"/>
     <w:uiPriority w:val="99"/>
     <w:unhideWhenUsed/>
     <w:rsid w:val="00FD0973"/>
@@ -18830,12 +18961,12 @@
   </w:style>
   <w:style w:type="character" w:customStyle="1" w:styleId="apple-tab-span">
     <w:name w:val="apple-tab-span"/>
-    <w:basedOn w:val="Bekezdsalapbettpusa"/>
+    <w:basedOn w:val="DefaultParagraphFont"/>
     <w:rsid w:val="00FD0973"/>
   </w:style>
-  <w:style w:type="paragraph" w:styleId="Listaszerbekezds">
+  <w:style w:type="paragraph" w:styleId="ListParagraph">
     <w:name w:val="List Paragraph"/>
-    <w:basedOn w:val="Norml"/>
+    <w:basedOn w:val="Normal"/>
     <w:uiPriority w:val="34"/>
     <w:qFormat/>
     <w:rsid w:val="007C0366"/>
@@ -18844,9 +18975,9 @@
       <w:contextualSpacing/>
     </w:pPr>
   </w:style>
-  <w:style w:type="character" w:styleId="Finomkiemels">
+  <w:style w:type="character" w:styleId="SubtleEmphasis">
     <w:name w:val="Subtle Emphasis"/>
-    <w:basedOn w:val="Bekezdsalapbettpusa"/>
+    <w:basedOn w:val="DefaultParagraphFont"/>
     <w:uiPriority w:val="19"/>
     <w:qFormat/>
     <w:rsid w:val="009B543D"/>
@@ -18861,7 +18992,7 @@
   </w:style>
   <w:style w:type="paragraph" w:customStyle="1" w:styleId="Stlus1">
     <w:name w:val="Stílus1"/>
-    <w:basedOn w:val="Norml"/>
+    <w:basedOn w:val="Normal"/>
     <w:link w:val="Stlus1Char"/>
     <w:qFormat/>
     <w:rsid w:val="00D17830"/>
@@ -18876,7 +19007,7 @@
   </w:style>
   <w:style w:type="character" w:customStyle="1" w:styleId="Stlus1Char">
     <w:name w:val="Stílus1 Char"/>
-    <w:basedOn w:val="Bekezdsalapbettpusa"/>
+    <w:basedOn w:val="DefaultParagraphFont"/>
     <w:link w:val="Stlus1"/>
     <w:rsid w:val="00D17830"/>
     <w:rPr>
@@ -18885,7 +19016,7 @@
       <w:szCs w:val="24"/>
     </w:rPr>
   </w:style>
-  <w:style w:type="paragraph" w:styleId="Nincstrkz">
+  <w:style w:type="paragraph" w:styleId="NoSpacing">
     <w:name w:val="No Spacing"/>
     <w:uiPriority w:val="1"/>
     <w:qFormat/>
@@ -18897,7 +19028,7 @@
   </w:style>
   <w:style w:type="character" w:customStyle="1" w:styleId="magyarazatChar">
     <w:name w:val="magyarazat Char"/>
-    <w:basedOn w:val="Bekezdsalapbettpusa"/>
+    <w:basedOn w:val="DefaultParagraphFont"/>
     <w:link w:val="magyarazat"/>
     <w:rsid w:val="0024028F"/>
     <w:rPr>
@@ -18909,7 +19040,7 @@
   </w:style>
   <w:style w:type="paragraph" w:customStyle="1" w:styleId="powershell">
     <w:name w:val="powershell"/>
-    <w:basedOn w:val="Norml"/>
+    <w:basedOn w:val="Normal"/>
     <w:link w:val="powershellChar"/>
     <w:qFormat/>
     <w:rsid w:val="00147146"/>
@@ -18928,7 +19059,7 @@
   </w:style>
   <w:style w:type="character" w:customStyle="1" w:styleId="powershellChar">
     <w:name w:val="powershell Char"/>
-    <w:basedOn w:val="Bekezdsalapbettpusa"/>
+    <w:basedOn w:val="DefaultParagraphFont"/>
     <w:link w:val="powershell"/>
     <w:rsid w:val="00147146"/>
     <w:rPr>
@@ -18940,7 +19071,7 @@
   </w:style>
   <w:style w:type="paragraph" w:customStyle="1" w:styleId="gamerstyle">
     <w:name w:val="gamer style"/>
-    <w:basedOn w:val="Norml"/>
+    <w:basedOn w:val="Normal"/>
     <w:link w:val="gamerstyleChar"/>
     <w:qFormat/>
     <w:rsid w:val="003C33B9"/>
@@ -18948,9 +19079,9 @@
       <w:rFonts w:ascii="Consolas" w:hAnsi="Consolas"/>
     </w:rPr>
   </w:style>
-  <w:style w:type="character" w:styleId="Kiemels">
+  <w:style w:type="character" w:styleId="Emphasis">
     <w:name w:val="Emphasis"/>
-    <w:basedOn w:val="Bekezdsalapbettpusa"/>
+    <w:basedOn w:val="DefaultParagraphFont"/>
     <w:qFormat/>
     <w:rsid w:val="00500025"/>
     <w:rPr>
@@ -18960,7 +19091,7 @@
   </w:style>
   <w:style w:type="character" w:customStyle="1" w:styleId="gamerstyleChar">
     <w:name w:val="gamer style Char"/>
-    <w:basedOn w:val="Bekezdsalapbettpusa"/>
+    <w:basedOn w:val="DefaultParagraphFont"/>
     <w:link w:val="gamerstyle"/>
     <w:rsid w:val="003C33B9"/>
     <w:rPr>
@@ -18971,7 +19102,7 @@
   </w:style>
   <w:style w:type="paragraph" w:customStyle="1" w:styleId="Stlus2">
     <w:name w:val="Stílus2"/>
-    <w:basedOn w:val="Norml"/>
+    <w:basedOn w:val="Normal"/>
     <w:link w:val="Stlus2Char"/>
     <w:qFormat/>
     <w:rsid w:val="00EF5450"/>
@@ -19001,7 +19132,7 @@
   </w:style>
   <w:style w:type="paragraph" w:customStyle="1" w:styleId="Stlus3">
     <w:name w:val="Stílus3"/>
-    <w:basedOn w:val="Norml"/>
+    <w:basedOn w:val="Normal"/>
     <w:link w:val="Stlus3Char"/>
     <w:qFormat/>
     <w:rsid w:val="004F6A2C"/>
@@ -19015,7 +19146,7 @@
   </w:style>
   <w:style w:type="character" w:customStyle="1" w:styleId="Stlus3Char">
     <w:name w:val="Stílus3 Char"/>
-    <w:basedOn w:val="Bekezdsalapbettpusa"/>
+    <w:basedOn w:val="DefaultParagraphFont"/>
     <w:link w:val="Stlus3"/>
     <w:rsid w:val="004F6A2C"/>
     <w:rPr>
@@ -19024,9 +19155,9 @@
       <w:szCs w:val="24"/>
     </w:rPr>
   </w:style>
-  <w:style w:type="character" w:styleId="Kiemels2">
+  <w:style w:type="character" w:styleId="Strong">
     <w:name w:val="Strong"/>
-    <w:basedOn w:val="Bekezdsalapbettpusa"/>
+    <w:basedOn w:val="DefaultParagraphFont"/>
     <w:uiPriority w:val="22"/>
     <w:qFormat/>
     <w:rsid w:val="00EF5450"/>
@@ -19035,9 +19166,9 @@
       <w:bCs/>
     </w:rPr>
   </w:style>
-  <w:style w:type="character" w:styleId="HTML-kd">
+  <w:style w:type="character" w:styleId="HTMLCode">
     <w:name w:val="HTML Code"/>
-    <w:basedOn w:val="Bekezdsalapbettpusa"/>
+    <w:basedOn w:val="DefaultParagraphFont"/>
     <w:uiPriority w:val="99"/>
     <w:unhideWhenUsed/>
     <w:rsid w:val="00EF5450"/>

</xml_diff>